<commit_message>
added graphs and shit
</commit_message>
<xml_diff>
--- a/narrative.docx
+++ b/narrative.docx
@@ -241,7 +241,23 @@
           <w:sz w:val="24"/>
           <w:szCs w:val="24"/>
         </w:rPr>
-        <w:t xml:space="preserve"> and air resistance, energy should be conserved</w:t>
+        <w:t xml:space="preserve"> and air resistance, energy sh</w:t>
+      </w:r>
+      <w:r>
+        <w:rPr>
+          <w:rFonts w:ascii="Times New Roman" w:hAnsi="Times New Roman" w:cs="Times New Roman"/>
+          <w:sz w:val="24"/>
+          <w:szCs w:val="24"/>
+        </w:rPr>
+        <w:t>o</w:t>
+      </w:r>
+      <w:r>
+        <w:rPr>
+          <w:rFonts w:ascii="Times New Roman" w:hAnsi="Times New Roman" w:cs="Times New Roman"/>
+          <w:sz w:val="24"/>
+          <w:szCs w:val="24"/>
+        </w:rPr>
+        <w:t>uld be conserved</w:t>
       </w:r>
       <w:r>
         <w:rPr>
@@ -289,7 +305,23 @@
           <w:sz w:val="24"/>
           <w:szCs w:val="24"/>
         </w:rPr>
-        <w:t xml:space="preserve">object, setting the initial energy </w:t>
+        <w:t xml:space="preserve">object, setting the initial </w:t>
+      </w:r>
+      <w:r>
+        <w:rPr>
+          <w:rFonts w:ascii="Times New Roman" w:hAnsi="Times New Roman" w:cs="Times New Roman"/>
+          <w:sz w:val="24"/>
+          <w:szCs w:val="24"/>
+        </w:rPr>
+        <w:t xml:space="preserve">potential </w:t>
+      </w:r>
+      <w:r>
+        <w:rPr>
+          <w:rFonts w:ascii="Times New Roman" w:hAnsi="Times New Roman" w:cs="Times New Roman"/>
+          <w:sz w:val="24"/>
+          <w:szCs w:val="24"/>
+        </w:rPr>
+        <w:t xml:space="preserve">energy </w:t>
       </w:r>
       <w:r>
         <w:rPr>
@@ -387,7 +419,15 @@
           <w:sz w:val="24"/>
           <w:szCs w:val="24"/>
         </w:rPr>
-        <w:t>validates that our model follows the nature of the system.</w:t>
+        <w:t xml:space="preserve">validates that our model </w:t>
+      </w:r>
+      <w:r>
+        <w:rPr>
+          <w:rFonts w:ascii="Times New Roman" w:hAnsi="Times New Roman" w:cs="Times New Roman"/>
+          <w:sz w:val="24"/>
+          <w:szCs w:val="24"/>
+        </w:rPr>
+        <w:t>follows the real-world behavior of the system (neglecting friction).</w:t>
       </w:r>
     </w:p>
     <w:p>
@@ -429,7 +469,63 @@
           <w:sz w:val="24"/>
           <w:szCs w:val="24"/>
         </w:rPr>
-        <w:t xml:space="preserve"> We decided to </w:t>
+        <w:t xml:space="preserve"> Since our primary goal was to construct our mode</w:t>
+      </w:r>
+      <w:r>
+        <w:rPr>
+          <w:rFonts w:ascii="Times New Roman" w:hAnsi="Times New Roman" w:cs="Times New Roman"/>
+          <w:sz w:val="24"/>
+          <w:szCs w:val="24"/>
+        </w:rPr>
+        <w:t>l,</w:t>
+      </w:r>
+      <w:r>
+        <w:rPr>
+          <w:rFonts w:ascii="Times New Roman" w:hAnsi="Times New Roman" w:cs="Times New Roman"/>
+          <w:sz w:val="24"/>
+          <w:szCs w:val="24"/>
+        </w:rPr>
+        <w:t xml:space="preserve"> once we had it constructed </w:t>
+      </w:r>
+      <w:r>
+        <w:rPr>
+          <w:rFonts w:ascii="Times New Roman" w:hAnsi="Times New Roman" w:cs="Times New Roman"/>
+          <w:sz w:val="24"/>
+          <w:szCs w:val="24"/>
+        </w:rPr>
+        <w:t xml:space="preserve">we were mostly done. We did, however, produce some interesting </w:t>
+      </w:r>
+      <w:r>
+        <w:rPr>
+          <w:rFonts w:ascii="Times New Roman" w:hAnsi="Times New Roman" w:cs="Times New Roman"/>
+          <w:sz w:val="24"/>
+          <w:szCs w:val="24"/>
+        </w:rPr>
+        <w:t>results</w:t>
+      </w:r>
+      <w:r>
+        <w:rPr>
+          <w:rFonts w:ascii="Times New Roman" w:hAnsi="Times New Roman" w:cs="Times New Roman"/>
+          <w:sz w:val="24"/>
+          <w:szCs w:val="24"/>
+        </w:rPr>
+        <w:t xml:space="preserve"> for visualizing the behavior of the pendulum</w:t>
+      </w:r>
+      <w:r>
+        <w:rPr>
+          <w:rFonts w:ascii="Times New Roman" w:hAnsi="Times New Roman" w:cs="Times New Roman"/>
+          <w:sz w:val="24"/>
+          <w:szCs w:val="24"/>
+        </w:rPr>
+        <w:t xml:space="preserve">, including a real time animation of the pendulum and </w:t>
+      </w:r>
+      <w:r>
+        <w:rPr>
+          <w:rFonts w:ascii="Times New Roman" w:hAnsi="Times New Roman" w:cs="Times New Roman"/>
+          <w:sz w:val="24"/>
+          <w:szCs w:val="24"/>
+        </w:rPr>
+        <w:t xml:space="preserve">a position trace of the pendulum over several seconds. </w:t>
       </w:r>
       <w:bookmarkStart w:id="0" w:name="_GoBack"/>
       <w:bookmarkEnd w:id="0"/>

</xml_diff>

<commit_message>
finished the thing things
</commit_message>
<xml_diff>
--- a/narrative.docx
+++ b/narrative.docx
@@ -429,22 +429,63 @@
         </w:rPr>
         <w:t>follows the real-world behavior of the system (neglecting friction).</w:t>
       </w:r>
-    </w:p>
-    <w:p>
-      <w:pPr>
-        <w:rPr>
-          <w:rFonts w:ascii="Times New Roman" w:hAnsi="Times New Roman" w:cs="Times New Roman"/>
-          <w:sz w:val="24"/>
-          <w:szCs w:val="24"/>
-        </w:rPr>
-      </w:pPr>
-      <w:r>
-        <w:rPr>
-          <w:rFonts w:ascii="Times New Roman" w:hAnsi="Times New Roman" w:cs="Times New Roman"/>
-          <w:sz w:val="24"/>
-          <w:szCs w:val="24"/>
-        </w:rPr>
-        <w:t>Results:</w:t>
+      <w:r>
+        <w:rPr>
+          <w:rFonts w:ascii="Times New Roman" w:hAnsi="Times New Roman" w:cs="Times New Roman"/>
+          <w:sz w:val="24"/>
+          <w:szCs w:val="24"/>
+        </w:rPr>
+        <w:t xml:space="preserve"> We also drove our first mass to near zero, turning the model into a pendulum (which worked), and drove our second mass to near zero, making the model again a pendulum with extremely chaotic motion of the 2</w:t>
+      </w:r>
+      <w:r>
+        <w:rPr>
+          <w:rFonts w:ascii="Times New Roman" w:hAnsi="Times New Roman" w:cs="Times New Roman"/>
+          <w:sz w:val="24"/>
+          <w:szCs w:val="24"/>
+          <w:vertAlign w:val="superscript"/>
+        </w:rPr>
+        <w:t>nd</w:t>
+      </w:r>
+      <w:r>
+        <w:rPr>
+          <w:rFonts w:ascii="Times New Roman" w:hAnsi="Times New Roman" w:cs="Times New Roman"/>
+          <w:sz w:val="24"/>
+          <w:szCs w:val="24"/>
+        </w:rPr>
+        <w:t xml:space="preserve"> pendulum</w:t>
+      </w:r>
+      <w:r>
+        <w:rPr>
+          <w:rFonts w:ascii="Times New Roman" w:hAnsi="Times New Roman" w:cs="Times New Roman"/>
+          <w:sz w:val="24"/>
+          <w:szCs w:val="24"/>
+        </w:rPr>
+        <w:t>.</w:t>
+      </w:r>
+    </w:p>
+    <w:p>
+      <w:pPr>
+        <w:rPr>
+          <w:rFonts w:ascii="Times New Roman" w:hAnsi="Times New Roman" w:cs="Times New Roman"/>
+          <w:sz w:val="24"/>
+          <w:szCs w:val="24"/>
+        </w:rPr>
+      </w:pPr>
+      <w:r>
+        <w:rPr>
+          <w:rFonts w:ascii="Times New Roman" w:hAnsi="Times New Roman" w:cs="Times New Roman"/>
+          <w:sz w:val="24"/>
+          <w:szCs w:val="24"/>
+        </w:rPr>
+        <w:t>Visualization</w:t>
+      </w:r>
+      <w:r>
+        <w:rPr>
+          <w:rFonts w:ascii="Times New Roman" w:hAnsi="Times New Roman" w:cs="Times New Roman"/>
+          <w:sz w:val="24"/>
+          <w:szCs w:val="24"/>
+        </w:rPr>
+        <w:t>:</w:t>
       </w:r>
     </w:p>
     <w:p>
@@ -526,35 +567,118 @@
           <w:szCs w:val="24"/>
         </w:rPr>
         <w:t xml:space="preserve">a position trace of the pendulum over several seconds. </w:t>
+      </w:r>
+    </w:p>
+    <w:p>
+      <w:pPr>
+        <w:rPr>
+          <w:rFonts w:ascii="Times New Roman" w:hAnsi="Times New Roman" w:cs="Times New Roman"/>
+          <w:sz w:val="24"/>
+          <w:szCs w:val="24"/>
+        </w:rPr>
+      </w:pPr>
+      <w:r>
+        <w:rPr>
+          <w:rFonts w:ascii="Times New Roman" w:hAnsi="Times New Roman" w:cs="Times New Roman"/>
+          <w:sz w:val="24"/>
+          <w:szCs w:val="24"/>
+        </w:rPr>
+        <w:t>Future work and Conclusions:</w:t>
+      </w:r>
+    </w:p>
+    <w:p>
+      <w:pPr>
+        <w:rPr>
+          <w:rFonts w:ascii="Times New Roman" w:hAnsi="Times New Roman" w:cs="Times New Roman"/>
+          <w:sz w:val="24"/>
+          <w:szCs w:val="24"/>
+        </w:rPr>
+      </w:pPr>
+      <w:r>
+        <w:rPr>
+          <w:rFonts w:ascii="Times New Roman" w:hAnsi="Times New Roman" w:cs="Times New Roman"/>
+          <w:sz w:val="24"/>
+          <w:szCs w:val="24"/>
+        </w:rPr>
+        <w:t>Arpan</w:t>
+      </w:r>
+      <w:r>
+        <w:rPr>
+          <w:rFonts w:ascii="Times New Roman" w:hAnsi="Times New Roman" w:cs="Times New Roman"/>
+          <w:sz w:val="24"/>
+          <w:szCs w:val="24"/>
+        </w:rPr>
+        <w:t>:</w:t>
+      </w:r>
+      <w:r>
+        <w:rPr>
+          <w:rFonts w:ascii="Times New Roman" w:hAnsi="Times New Roman" w:cs="Times New Roman"/>
+          <w:sz w:val="24"/>
+          <w:szCs w:val="24"/>
+        </w:rPr>
+        <w:t xml:space="preserve"> There are quite a few things we could do with this model. We considered using it to evaluate the </w:t>
+      </w:r>
+      <w:r>
+        <w:rPr>
+          <w:rFonts w:ascii="Times New Roman" w:hAnsi="Times New Roman" w:cs="Times New Roman"/>
+          <w:sz w:val="24"/>
+          <w:szCs w:val="24"/>
+        </w:rPr>
+        <w:t xml:space="preserve">length of trapeze it would take to make a trapeze artist lose their </w:t>
+      </w:r>
+      <w:r>
+        <w:rPr>
+          <w:rFonts w:ascii="Times New Roman" w:hAnsi="Times New Roman" w:cs="Times New Roman"/>
+          <w:sz w:val="24"/>
+          <w:szCs w:val="24"/>
+        </w:rPr>
+        <w:t xml:space="preserve">limbs due to the g-forces, but decided that that was too macabre. </w:t>
+      </w:r>
+      <w:r>
+        <w:rPr>
+          <w:rFonts w:ascii="Times New Roman" w:hAnsi="Times New Roman" w:cs="Times New Roman"/>
+          <w:sz w:val="24"/>
+          <w:szCs w:val="24"/>
+        </w:rPr>
+        <w:t xml:space="preserve">Also, there is no data on how easy it is to tear apart someone’s limbs. </w:t>
+      </w:r>
+    </w:p>
+    <w:p>
+      <w:pPr>
+        <w:rPr>
+          <w:rFonts w:ascii="Times New Roman" w:hAnsi="Times New Roman" w:cs="Times New Roman"/>
+          <w:sz w:val="24"/>
+          <w:szCs w:val="24"/>
+        </w:rPr>
+      </w:pPr>
+      <w:r>
+        <w:rPr>
+          <w:rFonts w:ascii="Times New Roman" w:hAnsi="Times New Roman" w:cs="Times New Roman"/>
+          <w:sz w:val="24"/>
+          <w:szCs w:val="24"/>
+        </w:rPr>
+        <w:t xml:space="preserve">I’d like personally to have incorporated friction or some sort of damping into our model. </w:t>
+      </w:r>
+    </w:p>
+    <w:p>
+      <w:pPr>
+        <w:rPr>
+          <w:rFonts w:ascii="Times New Roman" w:hAnsi="Times New Roman" w:cs="Times New Roman"/>
+          <w:sz w:val="24"/>
+          <w:szCs w:val="24"/>
+        </w:rPr>
+      </w:pPr>
+      <w:r>
+        <w:rPr>
+          <w:rFonts w:ascii="Times New Roman" w:hAnsi="Times New Roman" w:cs="Times New Roman"/>
+          <w:sz w:val="24"/>
+          <w:szCs w:val="24"/>
+        </w:rPr>
+        <w:lastRenderedPageBreak/>
+        <w:t xml:space="preserve">Jeremy: I thought using this to analyze the motion of swinging a golf club or tennis racket would be really interesting. </w:t>
       </w:r>
       <w:bookmarkStart w:id="0" w:name="_GoBack"/>
       <w:bookmarkEnd w:id="0"/>
-    </w:p>
-    <w:p>
-      <w:pPr>
-        <w:rPr>
-          <w:rFonts w:ascii="Times New Roman" w:hAnsi="Times New Roman" w:cs="Times New Roman"/>
-          <w:sz w:val="24"/>
-          <w:szCs w:val="24"/>
-        </w:rPr>
-      </w:pPr>
-    </w:p>
-    <w:p>
-      <w:pPr>
-        <w:rPr>
-          <w:rFonts w:ascii="Times New Roman" w:hAnsi="Times New Roman" w:cs="Times New Roman"/>
-          <w:sz w:val="24"/>
-          <w:szCs w:val="24"/>
-        </w:rPr>
-      </w:pPr>
-      <w:r>
-        <w:rPr>
-          <w:rFonts w:ascii="Times New Roman" w:hAnsi="Times New Roman" w:cs="Times New Roman"/>
-          <w:sz w:val="24"/>
-          <w:szCs w:val="24"/>
-        </w:rPr>
-        <w:t>Future work and Conclusions:</w:t>
-      </w:r>
     </w:p>
     <w:p>
       <w:pPr>

</xml_diff>